<commit_message>
POM  and Batch - Screenshot - cmd exectuion - cucumber plugin report
</commit_message>
<xml_diff>
--- a/Notes.docx
+++ b/Notes.docx
@@ -1036,6 +1036,1582 @@
       </w:r>
     </w:p>
     <w:p/>
+    <w:p>
+      <w:r>
+        <w:t>POM</w:t>
+      </w:r>
+    </w:p>
+    <w:p>
+      <w:r>
+        <w:rPr>
+          <w:noProof/>
+        </w:rPr>
+        <w:drawing>
+          <wp:inline distT="0" distB="0" distL="0" distR="0">
+            <wp:extent cx="5941060" cy="2440305"/>
+            <wp:effectExtent l="19050" t="0" r="2540" b="0"/>
+            <wp:docPr id="12" name="Picture 6"/>
+            <wp:cNvGraphicFramePr>
+              <a:graphicFrameLocks xmlns:a="http://schemas.openxmlformats.org/drawingml/2006/main" noChangeAspect="1"/>
+            </wp:cNvGraphicFramePr>
+            <a:graphic xmlns:a="http://schemas.openxmlformats.org/drawingml/2006/main">
+              <a:graphicData uri="http://schemas.openxmlformats.org/drawingml/2006/picture">
+                <pic:pic xmlns:pic="http://schemas.openxmlformats.org/drawingml/2006/picture">
+                  <pic:nvPicPr>
+                    <pic:cNvPr id="0" name="Picture 6"/>
+                    <pic:cNvPicPr>
+                      <a:picLocks noChangeAspect="1" noChangeArrowheads="1"/>
+                    </pic:cNvPicPr>
+                  </pic:nvPicPr>
+                  <pic:blipFill>
+                    <a:blip r:embed="rId15"/>
+                    <a:srcRect/>
+                    <a:stretch>
+                      <a:fillRect/>
+                    </a:stretch>
+                  </pic:blipFill>
+                  <pic:spPr bwMode="auto">
+                    <a:xfrm>
+                      <a:off x="0" y="0"/>
+                      <a:ext cx="5941060" cy="2440305"/>
+                    </a:xfrm>
+                    <a:prstGeom prst="rect">
+                      <a:avLst/>
+                    </a:prstGeom>
+                    <a:noFill/>
+                    <a:ln w="9525">
+                      <a:noFill/>
+                      <a:miter lim="800000"/>
+                      <a:headEnd/>
+                      <a:tailEnd/>
+                    </a:ln>
+                  </pic:spPr>
+                </pic:pic>
+              </a:graphicData>
+            </a:graphic>
+          </wp:inline>
+        </w:drawing>
+      </w:r>
+    </w:p>
+    <w:p/>
+    <w:p>
+      <w:pPr>
+        <w:pBdr>
+          <w:bottom w:val="single" w:sz="6" w:space="1" w:color="auto"/>
+        </w:pBdr>
+      </w:pPr>
+      <w:r>
+        <w:t xml:space="preserve">Customized </w:t>
+      </w:r>
+      <w:r>
+        <w:t xml:space="preserve">Cucumber - </w:t>
+      </w:r>
+      <w:r>
+        <w:t>Reports</w:t>
+      </w:r>
+    </w:p>
+    <w:p>
+      <w:pPr>
+        <w:pStyle w:val="ListParagraph"/>
+        <w:numPr>
+          <w:ilvl w:val="0"/>
+          <w:numId w:val="4"/>
+        </w:numPr>
+      </w:pPr>
+      <w:r>
+        <w:t xml:space="preserve">Add maven cucumber </w:t>
+      </w:r>
+      <w:proofErr w:type="spellStart"/>
+      <w:r>
+        <w:t>plugin</w:t>
+      </w:r>
+      <w:proofErr w:type="spellEnd"/>
+      <w:r>
+        <w:t xml:space="preserve"> to pom.xml</w:t>
+      </w:r>
+    </w:p>
+    <w:p>
+      <w:pPr>
+        <w:pStyle w:val="ListParagraph"/>
+        <w:numPr>
+          <w:ilvl w:val="1"/>
+          <w:numId w:val="4"/>
+        </w:numPr>
+      </w:pPr>
+      <w:r>
+        <w:t xml:space="preserve">Change the project name to your own project - </w:t>
+      </w:r>
+      <w:r>
+        <w:t>https://stackoverflow.com/questions/51257224/maven-cucumber-reporting-plugin-is-not-generating-the-report-nothing-happens</w:t>
+      </w:r>
+    </w:p>
+    <w:p>
+      <w:pPr>
+        <w:pStyle w:val="ListParagraph"/>
+        <w:numPr>
+          <w:ilvl w:val="1"/>
+          <w:numId w:val="4"/>
+        </w:numPr>
+      </w:pPr>
+      <w:r>
+        <w:t xml:space="preserve">Change the execution phase to test -  </w:t>
+      </w:r>
+      <w:hyperlink r:id="rId16" w:history="1">
+        <w:r>
+          <w:rPr>
+            <w:rStyle w:val="Hyperlink"/>
+          </w:rPr>
+          <w:t>https://maven.apache.org/plugins/maven-compiler-plugin/examples/set-compiler-source-and-target.html</w:t>
+        </w:r>
+      </w:hyperlink>
+    </w:p>
+    <w:p>
+      <w:pPr>
+        <w:pStyle w:val="ListParagraph"/>
+        <w:numPr>
+          <w:ilvl w:val="1"/>
+          <w:numId w:val="4"/>
+        </w:numPr>
+      </w:pPr>
+    </w:p>
+    <w:p>
+      <w:pPr>
+        <w:pStyle w:val="ListParagraph"/>
+        <w:numPr>
+          <w:ilvl w:val="1"/>
+          <w:numId w:val="4"/>
+        </w:numPr>
+      </w:pPr>
+      <w:r>
+        <w:rPr>
+          <w:noProof/>
+        </w:rPr>
+        <w:lastRenderedPageBreak/>
+        <w:drawing>
+          <wp:inline distT="0" distB="0" distL="0" distR="0">
+            <wp:extent cx="5943600" cy="3012303"/>
+            <wp:effectExtent l="19050" t="0" r="0" b="0"/>
+            <wp:docPr id="13" name="Picture 7"/>
+            <wp:cNvGraphicFramePr>
+              <a:graphicFrameLocks xmlns:a="http://schemas.openxmlformats.org/drawingml/2006/main" noChangeAspect="1"/>
+            </wp:cNvGraphicFramePr>
+            <a:graphic xmlns:a="http://schemas.openxmlformats.org/drawingml/2006/main">
+              <a:graphicData uri="http://schemas.openxmlformats.org/drawingml/2006/picture">
+                <pic:pic xmlns:pic="http://schemas.openxmlformats.org/drawingml/2006/picture">
+                  <pic:nvPicPr>
+                    <pic:cNvPr id="0" name="Picture 7"/>
+                    <pic:cNvPicPr>
+                      <a:picLocks noChangeAspect="1" noChangeArrowheads="1"/>
+                    </pic:cNvPicPr>
+                  </pic:nvPicPr>
+                  <pic:blipFill>
+                    <a:blip r:embed="rId17"/>
+                    <a:srcRect/>
+                    <a:stretch>
+                      <a:fillRect/>
+                    </a:stretch>
+                  </pic:blipFill>
+                  <pic:spPr bwMode="auto">
+                    <a:xfrm>
+                      <a:off x="0" y="0"/>
+                      <a:ext cx="5943600" cy="3012303"/>
+                    </a:xfrm>
+                    <a:prstGeom prst="rect">
+                      <a:avLst/>
+                    </a:prstGeom>
+                    <a:noFill/>
+                    <a:ln w="9525">
+                      <a:noFill/>
+                      <a:miter lim="800000"/>
+                      <a:headEnd/>
+                      <a:tailEnd/>
+                    </a:ln>
+                  </pic:spPr>
+                </pic:pic>
+              </a:graphicData>
+            </a:graphic>
+          </wp:inline>
+        </w:drawing>
+      </w:r>
+    </w:p>
+    <w:p>
+      <w:pPr>
+        <w:ind w:firstLine="360"/>
+      </w:pPr>
+      <w:r>
+        <w:t xml:space="preserve">2. Add compiler </w:t>
+      </w:r>
+      <w:proofErr w:type="spellStart"/>
+      <w:r>
+        <w:t>plugin</w:t>
+      </w:r>
+      <w:proofErr w:type="spellEnd"/>
+      <w:r>
+        <w:t xml:space="preserve"> to pom.xml</w:t>
+      </w:r>
+    </w:p>
+    <w:p>
+      <w:pPr>
+        <w:ind w:firstLine="360"/>
+      </w:pPr>
+      <w:r>
+        <w:rPr>
+          <w:noProof/>
+        </w:rPr>
+        <w:drawing>
+          <wp:inline distT="0" distB="0" distL="0" distR="0">
+            <wp:extent cx="5943600" cy="1595348"/>
+            <wp:effectExtent l="19050" t="0" r="0" b="0"/>
+            <wp:docPr id="19" name="Picture 19"/>
+            <wp:cNvGraphicFramePr>
+              <a:graphicFrameLocks xmlns:a="http://schemas.openxmlformats.org/drawingml/2006/main" noChangeAspect="1"/>
+            </wp:cNvGraphicFramePr>
+            <a:graphic xmlns:a="http://schemas.openxmlformats.org/drawingml/2006/main">
+              <a:graphicData uri="http://schemas.openxmlformats.org/drawingml/2006/picture">
+                <pic:pic xmlns:pic="http://schemas.openxmlformats.org/drawingml/2006/picture">
+                  <pic:nvPicPr>
+                    <pic:cNvPr id="0" name="Picture 19"/>
+                    <pic:cNvPicPr>
+                      <a:picLocks noChangeAspect="1" noChangeArrowheads="1"/>
+                    </pic:cNvPicPr>
+                  </pic:nvPicPr>
+                  <pic:blipFill>
+                    <a:blip r:embed="rId18"/>
+                    <a:srcRect/>
+                    <a:stretch>
+                      <a:fillRect/>
+                    </a:stretch>
+                  </pic:blipFill>
+                  <pic:spPr bwMode="auto">
+                    <a:xfrm>
+                      <a:off x="0" y="0"/>
+                      <a:ext cx="5943600" cy="1595348"/>
+                    </a:xfrm>
+                    <a:prstGeom prst="rect">
+                      <a:avLst/>
+                    </a:prstGeom>
+                    <a:noFill/>
+                    <a:ln w="9525">
+                      <a:noFill/>
+                      <a:miter lim="800000"/>
+                      <a:headEnd/>
+                      <a:tailEnd/>
+                    </a:ln>
+                  </pic:spPr>
+                </pic:pic>
+              </a:graphicData>
+            </a:graphic>
+          </wp:inline>
+        </w:drawing>
+      </w:r>
+    </w:p>
+    <w:p>
+      <w:pPr>
+        <w:ind w:firstLine="360"/>
+      </w:pPr>
+      <w:r>
+        <w:t xml:space="preserve">3. Update test runner file with </w:t>
+      </w:r>
+      <w:proofErr w:type="spellStart"/>
+      <w:r>
+        <w:t>json</w:t>
+      </w:r>
+      <w:proofErr w:type="spellEnd"/>
+      <w:r>
+        <w:t xml:space="preserve"> </w:t>
+      </w:r>
+      <w:proofErr w:type="spellStart"/>
+      <w:r>
+        <w:t>plugin</w:t>
+      </w:r>
+      <w:proofErr w:type="spellEnd"/>
+      <w:r>
+        <w:t xml:space="preserve"> as below</w:t>
+      </w:r>
+    </w:p>
+    <w:p>
+      <w:pPr>
+        <w:ind w:firstLine="360"/>
+      </w:pPr>
+      <w:r>
+        <w:rPr>
+          <w:noProof/>
+        </w:rPr>
+        <w:drawing>
+          <wp:inline distT="0" distB="0" distL="0" distR="0">
+            <wp:extent cx="5943600" cy="1441260"/>
+            <wp:effectExtent l="19050" t="0" r="0" b="0"/>
+            <wp:docPr id="16" name="Picture 16"/>
+            <wp:cNvGraphicFramePr>
+              <a:graphicFrameLocks xmlns:a="http://schemas.openxmlformats.org/drawingml/2006/main" noChangeAspect="1"/>
+            </wp:cNvGraphicFramePr>
+            <a:graphic xmlns:a="http://schemas.openxmlformats.org/drawingml/2006/main">
+              <a:graphicData uri="http://schemas.openxmlformats.org/drawingml/2006/picture">
+                <pic:pic xmlns:pic="http://schemas.openxmlformats.org/drawingml/2006/picture">
+                  <pic:nvPicPr>
+                    <pic:cNvPr id="0" name="Picture 16"/>
+                    <pic:cNvPicPr>
+                      <a:picLocks noChangeAspect="1" noChangeArrowheads="1"/>
+                    </pic:cNvPicPr>
+                  </pic:nvPicPr>
+                  <pic:blipFill>
+                    <a:blip r:embed="rId19"/>
+                    <a:srcRect/>
+                    <a:stretch>
+                      <a:fillRect/>
+                    </a:stretch>
+                  </pic:blipFill>
+                  <pic:spPr bwMode="auto">
+                    <a:xfrm>
+                      <a:off x="0" y="0"/>
+                      <a:ext cx="5943600" cy="1441260"/>
+                    </a:xfrm>
+                    <a:prstGeom prst="rect">
+                      <a:avLst/>
+                    </a:prstGeom>
+                    <a:noFill/>
+                    <a:ln w="9525">
+                      <a:noFill/>
+                      <a:miter lim="800000"/>
+                      <a:headEnd/>
+                      <a:tailEnd/>
+                    </a:ln>
+                  </pic:spPr>
+                </pic:pic>
+              </a:graphicData>
+            </a:graphic>
+          </wp:inline>
+        </w:drawing>
+      </w:r>
+    </w:p>
+    <w:p>
+      <w:pPr>
+        <w:ind w:firstLine="360"/>
+      </w:pPr>
+    </w:p>
+    <w:p>
+      <w:pPr>
+        <w:ind w:firstLine="360"/>
+      </w:pPr>
+    </w:p>
+    <w:p/>
+    <w:p>
+      <w:pPr>
+        <w:pBdr>
+          <w:bottom w:val="single" w:sz="6" w:space="1" w:color="auto"/>
+        </w:pBdr>
+      </w:pPr>
+      <w:r>
+        <w:lastRenderedPageBreak/>
+        <w:t>Executing Code from CMD</w:t>
+      </w:r>
+    </w:p>
+    <w:p>
+      <w:pPr>
+        <w:shd w:val="clear" w:color="auto" w:fill="EFEFEF"/>
+        <w:tabs>
+          <w:tab w:val="left" w:pos="916"/>
+          <w:tab w:val="left" w:pos="1832"/>
+          <w:tab w:val="left" w:pos="2748"/>
+          <w:tab w:val="left" w:pos="3664"/>
+          <w:tab w:val="left" w:pos="4580"/>
+          <w:tab w:val="left" w:pos="5496"/>
+          <w:tab w:val="left" w:pos="6412"/>
+          <w:tab w:val="left" w:pos="7328"/>
+          <w:tab w:val="left" w:pos="8244"/>
+          <w:tab w:val="left" w:pos="9160"/>
+          <w:tab w:val="left" w:pos="10076"/>
+          <w:tab w:val="left" w:pos="10992"/>
+          <w:tab w:val="left" w:pos="11908"/>
+          <w:tab w:val="left" w:pos="12824"/>
+          <w:tab w:val="left" w:pos="13740"/>
+          <w:tab w:val="left" w:pos="14656"/>
+        </w:tabs>
+        <w:spacing w:after="0" w:line="240" w:lineRule="auto"/>
+        <w:rPr>
+          <w:rFonts w:ascii="Courier New" w:eastAsia="Times New Roman" w:hAnsi="Courier New" w:cs="Courier New"/>
+          <w:color w:val="212529"/>
+          <w:sz w:val="20"/>
+        </w:rPr>
+      </w:pPr>
+      <w:proofErr w:type="spellStart"/>
+      <w:proofErr w:type="gramStart"/>
+      <w:r>
+        <w:rPr>
+          <w:rFonts w:ascii="Courier New" w:eastAsia="Times New Roman" w:hAnsi="Courier New" w:cs="Courier New"/>
+          <w:color w:val="212529"/>
+          <w:sz w:val="20"/>
+        </w:rPr>
+        <w:t>cucumber.ansi-colors.disabled</w:t>
+      </w:r>
+      <w:proofErr w:type="spellEnd"/>
+      <w:proofErr w:type="gramEnd"/>
+      <w:r>
+        <w:rPr>
+          <w:rFonts w:ascii="Courier New" w:eastAsia="Times New Roman" w:hAnsi="Courier New" w:cs="Courier New"/>
+          <w:color w:val="212529"/>
+          <w:sz w:val="20"/>
+        </w:rPr>
+        <w:t xml:space="preserve">=  # true or false. </w:t>
+      </w:r>
+      <w:proofErr w:type="gramStart"/>
+      <w:r>
+        <w:rPr>
+          <w:rFonts w:ascii="Courier New" w:eastAsia="Times New Roman" w:hAnsi="Courier New" w:cs="Courier New"/>
+          <w:color w:val="212529"/>
+          <w:sz w:val="20"/>
+        </w:rPr>
+        <w:t>default</w:t>
+      </w:r>
+      <w:proofErr w:type="gramEnd"/>
+      <w:r>
+        <w:rPr>
+          <w:rFonts w:ascii="Courier New" w:eastAsia="Times New Roman" w:hAnsi="Courier New" w:cs="Courier New"/>
+          <w:color w:val="212529"/>
+          <w:sz w:val="20"/>
+        </w:rPr>
+        <w:t xml:space="preserve">: false                     </w:t>
+      </w:r>
+    </w:p>
+    <w:p>
+      <w:pPr>
+        <w:shd w:val="clear" w:color="auto" w:fill="EFEFEF"/>
+        <w:tabs>
+          <w:tab w:val="left" w:pos="916"/>
+          <w:tab w:val="left" w:pos="1832"/>
+          <w:tab w:val="left" w:pos="2748"/>
+          <w:tab w:val="left" w:pos="3664"/>
+          <w:tab w:val="left" w:pos="4580"/>
+          <w:tab w:val="left" w:pos="5496"/>
+          <w:tab w:val="left" w:pos="6412"/>
+          <w:tab w:val="left" w:pos="7328"/>
+          <w:tab w:val="left" w:pos="8244"/>
+          <w:tab w:val="left" w:pos="9160"/>
+          <w:tab w:val="left" w:pos="10076"/>
+          <w:tab w:val="left" w:pos="10992"/>
+          <w:tab w:val="left" w:pos="11908"/>
+          <w:tab w:val="left" w:pos="12824"/>
+          <w:tab w:val="left" w:pos="13740"/>
+          <w:tab w:val="left" w:pos="14656"/>
+        </w:tabs>
+        <w:spacing w:after="0" w:line="240" w:lineRule="auto"/>
+        <w:rPr>
+          <w:rFonts w:ascii="Courier New" w:eastAsia="Times New Roman" w:hAnsi="Courier New" w:cs="Courier New"/>
+          <w:color w:val="212529"/>
+          <w:sz w:val="20"/>
+        </w:rPr>
+      </w:pPr>
+      <w:proofErr w:type="spellStart"/>
+      <w:proofErr w:type="gramStart"/>
+      <w:r>
+        <w:rPr>
+          <w:rFonts w:ascii="Courier New" w:eastAsia="Times New Roman" w:hAnsi="Courier New" w:cs="Courier New"/>
+          <w:color w:val="212529"/>
+          <w:sz w:val="20"/>
+        </w:rPr>
+        <w:t>cucumber.execution.dry</w:t>
+      </w:r>
+      <w:proofErr w:type="spellEnd"/>
+      <w:r>
+        <w:rPr>
+          <w:rFonts w:ascii="Courier New" w:eastAsia="Times New Roman" w:hAnsi="Courier New" w:cs="Courier New"/>
+          <w:color w:val="212529"/>
+          <w:sz w:val="20"/>
+        </w:rPr>
+        <w:t>-run</w:t>
+      </w:r>
+      <w:proofErr w:type="gramEnd"/>
+      <w:r>
+        <w:rPr>
+          <w:rFonts w:ascii="Courier New" w:eastAsia="Times New Roman" w:hAnsi="Courier New" w:cs="Courier New"/>
+          <w:color w:val="212529"/>
+          <w:sz w:val="20"/>
+        </w:rPr>
+        <w:t xml:space="preserve">=     # true or false. </w:t>
+      </w:r>
+      <w:proofErr w:type="gramStart"/>
+      <w:r>
+        <w:rPr>
+          <w:rFonts w:ascii="Courier New" w:eastAsia="Times New Roman" w:hAnsi="Courier New" w:cs="Courier New"/>
+          <w:color w:val="212529"/>
+          <w:sz w:val="20"/>
+        </w:rPr>
+        <w:t>default</w:t>
+      </w:r>
+      <w:proofErr w:type="gramEnd"/>
+      <w:r>
+        <w:rPr>
+          <w:rFonts w:ascii="Courier New" w:eastAsia="Times New Roman" w:hAnsi="Courier New" w:cs="Courier New"/>
+          <w:color w:val="212529"/>
+          <w:sz w:val="20"/>
+        </w:rPr>
+        <w:t xml:space="preserve">: false </w:t>
+      </w:r>
+    </w:p>
+    <w:p>
+      <w:pPr>
+        <w:shd w:val="clear" w:color="auto" w:fill="EFEFEF"/>
+        <w:tabs>
+          <w:tab w:val="left" w:pos="916"/>
+          <w:tab w:val="left" w:pos="1832"/>
+          <w:tab w:val="left" w:pos="2748"/>
+          <w:tab w:val="left" w:pos="3664"/>
+          <w:tab w:val="left" w:pos="4580"/>
+          <w:tab w:val="left" w:pos="5496"/>
+          <w:tab w:val="left" w:pos="6412"/>
+          <w:tab w:val="left" w:pos="7328"/>
+          <w:tab w:val="left" w:pos="8244"/>
+          <w:tab w:val="left" w:pos="9160"/>
+          <w:tab w:val="left" w:pos="10076"/>
+          <w:tab w:val="left" w:pos="10992"/>
+          <w:tab w:val="left" w:pos="11908"/>
+          <w:tab w:val="left" w:pos="12824"/>
+          <w:tab w:val="left" w:pos="13740"/>
+          <w:tab w:val="left" w:pos="14656"/>
+        </w:tabs>
+        <w:spacing w:after="0" w:line="240" w:lineRule="auto"/>
+        <w:rPr>
+          <w:rFonts w:ascii="Courier New" w:eastAsia="Times New Roman" w:hAnsi="Courier New" w:cs="Courier New"/>
+          <w:color w:val="212529"/>
+          <w:sz w:val="20"/>
+        </w:rPr>
+      </w:pPr>
+      <w:proofErr w:type="spellStart"/>
+      <w:r>
+        <w:rPr>
+          <w:rFonts w:ascii="Courier New" w:eastAsia="Times New Roman" w:hAnsi="Courier New" w:cs="Courier New"/>
+          <w:color w:val="212529"/>
+          <w:sz w:val="20"/>
+        </w:rPr>
+        <w:t>cucumber.execution.limit</w:t>
+      </w:r>
+      <w:proofErr w:type="spellEnd"/>
+      <w:r>
+        <w:rPr>
+          <w:rFonts w:ascii="Courier New" w:eastAsia="Times New Roman" w:hAnsi="Courier New" w:cs="Courier New"/>
+          <w:color w:val="212529"/>
+          <w:sz w:val="20"/>
+        </w:rPr>
+        <w:t xml:space="preserve">=       # number of scenarios to execute (CLI only).  </w:t>
+      </w:r>
+    </w:p>
+    <w:p>
+      <w:pPr>
+        <w:shd w:val="clear" w:color="auto" w:fill="EFEFEF"/>
+        <w:tabs>
+          <w:tab w:val="left" w:pos="916"/>
+          <w:tab w:val="left" w:pos="1832"/>
+          <w:tab w:val="left" w:pos="2748"/>
+          <w:tab w:val="left" w:pos="3664"/>
+          <w:tab w:val="left" w:pos="4580"/>
+          <w:tab w:val="left" w:pos="5496"/>
+          <w:tab w:val="left" w:pos="6412"/>
+          <w:tab w:val="left" w:pos="7328"/>
+          <w:tab w:val="left" w:pos="8244"/>
+          <w:tab w:val="left" w:pos="9160"/>
+          <w:tab w:val="left" w:pos="10076"/>
+          <w:tab w:val="left" w:pos="10992"/>
+          <w:tab w:val="left" w:pos="11908"/>
+          <w:tab w:val="left" w:pos="12824"/>
+          <w:tab w:val="left" w:pos="13740"/>
+          <w:tab w:val="left" w:pos="14656"/>
+        </w:tabs>
+        <w:spacing w:after="0" w:line="240" w:lineRule="auto"/>
+        <w:rPr>
+          <w:rFonts w:ascii="Courier New" w:eastAsia="Times New Roman" w:hAnsi="Courier New" w:cs="Courier New"/>
+          <w:color w:val="212529"/>
+          <w:sz w:val="20"/>
+        </w:rPr>
+      </w:pPr>
+      <w:proofErr w:type="spellStart"/>
+      <w:r>
+        <w:rPr>
+          <w:rFonts w:ascii="Courier New" w:eastAsia="Times New Roman" w:hAnsi="Courier New" w:cs="Courier New"/>
+          <w:color w:val="212529"/>
+          <w:sz w:val="20"/>
+        </w:rPr>
+        <w:t>cucumber.execution.order</w:t>
+      </w:r>
+      <w:proofErr w:type="spellEnd"/>
+      <w:r>
+        <w:rPr>
+          <w:rFonts w:ascii="Courier New" w:eastAsia="Times New Roman" w:hAnsi="Courier New" w:cs="Courier New"/>
+          <w:color w:val="212529"/>
+          <w:sz w:val="20"/>
+        </w:rPr>
+        <w:t>=       # lexical, reverse, random or random</w:t>
+      </w:r>
+      <w:proofErr w:type="gramStart"/>
+      <w:r>
+        <w:rPr>
+          <w:rFonts w:ascii="Courier New" w:eastAsia="Times New Roman" w:hAnsi="Courier New" w:cs="Courier New"/>
+          <w:color w:val="212529"/>
+          <w:sz w:val="20"/>
+        </w:rPr>
+        <w:t>:[</w:t>
+      </w:r>
+      <w:proofErr w:type="gramEnd"/>
+      <w:r>
+        <w:rPr>
+          <w:rFonts w:ascii="Courier New" w:eastAsia="Times New Roman" w:hAnsi="Courier New" w:cs="Courier New"/>
+          <w:color w:val="212529"/>
+          <w:sz w:val="20"/>
+        </w:rPr>
+        <w:t xml:space="preserve">seed] (CLI only). </w:t>
+      </w:r>
+      <w:proofErr w:type="gramStart"/>
+      <w:r>
+        <w:rPr>
+          <w:rFonts w:ascii="Courier New" w:eastAsia="Times New Roman" w:hAnsi="Courier New" w:cs="Courier New"/>
+          <w:color w:val="212529"/>
+          <w:sz w:val="20"/>
+        </w:rPr>
+        <w:t>default</w:t>
+      </w:r>
+      <w:proofErr w:type="gramEnd"/>
+      <w:r>
+        <w:rPr>
+          <w:rFonts w:ascii="Courier New" w:eastAsia="Times New Roman" w:hAnsi="Courier New" w:cs="Courier New"/>
+          <w:color w:val="212529"/>
+          <w:sz w:val="20"/>
+        </w:rPr>
+        <w:t>: lexical</w:t>
+      </w:r>
+    </w:p>
+    <w:p>
+      <w:pPr>
+        <w:shd w:val="clear" w:color="auto" w:fill="EFEFEF"/>
+        <w:tabs>
+          <w:tab w:val="left" w:pos="916"/>
+          <w:tab w:val="left" w:pos="1832"/>
+          <w:tab w:val="left" w:pos="2748"/>
+          <w:tab w:val="left" w:pos="3664"/>
+          <w:tab w:val="left" w:pos="4580"/>
+          <w:tab w:val="left" w:pos="5496"/>
+          <w:tab w:val="left" w:pos="6412"/>
+          <w:tab w:val="left" w:pos="7328"/>
+          <w:tab w:val="left" w:pos="8244"/>
+          <w:tab w:val="left" w:pos="9160"/>
+          <w:tab w:val="left" w:pos="10076"/>
+          <w:tab w:val="left" w:pos="10992"/>
+          <w:tab w:val="left" w:pos="11908"/>
+          <w:tab w:val="left" w:pos="12824"/>
+          <w:tab w:val="left" w:pos="13740"/>
+          <w:tab w:val="left" w:pos="14656"/>
+        </w:tabs>
+        <w:spacing w:after="0" w:line="240" w:lineRule="auto"/>
+        <w:rPr>
+          <w:rFonts w:ascii="Courier New" w:eastAsia="Times New Roman" w:hAnsi="Courier New" w:cs="Courier New"/>
+          <w:color w:val="212529"/>
+          <w:sz w:val="20"/>
+        </w:rPr>
+      </w:pPr>
+      <w:proofErr w:type="spellStart"/>
+      <w:r>
+        <w:rPr>
+          <w:rFonts w:ascii="Courier New" w:eastAsia="Times New Roman" w:hAnsi="Courier New" w:cs="Courier New"/>
+          <w:color w:val="212529"/>
+          <w:sz w:val="20"/>
+        </w:rPr>
+        <w:t>cucumber.execution.strict</w:t>
+      </w:r>
+      <w:proofErr w:type="spellEnd"/>
+      <w:r>
+        <w:rPr>
+          <w:rFonts w:ascii="Courier New" w:eastAsia="Times New Roman" w:hAnsi="Courier New" w:cs="Courier New"/>
+          <w:color w:val="212529"/>
+          <w:sz w:val="20"/>
+        </w:rPr>
+        <w:t xml:space="preserve">=      # true or false. </w:t>
+      </w:r>
+      <w:proofErr w:type="gramStart"/>
+      <w:r>
+        <w:rPr>
+          <w:rFonts w:ascii="Courier New" w:eastAsia="Times New Roman" w:hAnsi="Courier New" w:cs="Courier New"/>
+          <w:color w:val="212529"/>
+          <w:sz w:val="20"/>
+        </w:rPr>
+        <w:t>default</w:t>
+      </w:r>
+      <w:proofErr w:type="gramEnd"/>
+      <w:r>
+        <w:rPr>
+          <w:rFonts w:ascii="Courier New" w:eastAsia="Times New Roman" w:hAnsi="Courier New" w:cs="Courier New"/>
+          <w:color w:val="212529"/>
+          <w:sz w:val="20"/>
+        </w:rPr>
+        <w:t>: true.</w:t>
+      </w:r>
+    </w:p>
+    <w:p>
+      <w:pPr>
+        <w:shd w:val="clear" w:color="auto" w:fill="EFEFEF"/>
+        <w:tabs>
+          <w:tab w:val="left" w:pos="916"/>
+          <w:tab w:val="left" w:pos="1832"/>
+          <w:tab w:val="left" w:pos="2748"/>
+          <w:tab w:val="left" w:pos="3664"/>
+          <w:tab w:val="left" w:pos="4580"/>
+          <w:tab w:val="left" w:pos="5496"/>
+          <w:tab w:val="left" w:pos="6412"/>
+          <w:tab w:val="left" w:pos="7328"/>
+          <w:tab w:val="left" w:pos="8244"/>
+          <w:tab w:val="left" w:pos="9160"/>
+          <w:tab w:val="left" w:pos="10076"/>
+          <w:tab w:val="left" w:pos="10992"/>
+          <w:tab w:val="left" w:pos="11908"/>
+          <w:tab w:val="left" w:pos="12824"/>
+          <w:tab w:val="left" w:pos="13740"/>
+          <w:tab w:val="left" w:pos="14656"/>
+        </w:tabs>
+        <w:spacing w:after="0" w:line="240" w:lineRule="auto"/>
+        <w:rPr>
+          <w:rFonts w:ascii="Courier New" w:eastAsia="Times New Roman" w:hAnsi="Courier New" w:cs="Courier New"/>
+          <w:color w:val="212529"/>
+          <w:sz w:val="20"/>
+        </w:rPr>
+      </w:pPr>
+      <w:proofErr w:type="spellStart"/>
+      <w:r>
+        <w:rPr>
+          <w:rFonts w:ascii="Courier New" w:eastAsia="Times New Roman" w:hAnsi="Courier New" w:cs="Courier New"/>
+          <w:color w:val="212529"/>
+          <w:sz w:val="20"/>
+        </w:rPr>
+        <w:t>cucumber.execution.wip</w:t>
+      </w:r>
+      <w:proofErr w:type="spellEnd"/>
+      <w:r>
+        <w:rPr>
+          <w:rFonts w:ascii="Courier New" w:eastAsia="Times New Roman" w:hAnsi="Courier New" w:cs="Courier New"/>
+          <w:color w:val="212529"/>
+          <w:sz w:val="20"/>
+        </w:rPr>
+        <w:t xml:space="preserve">=         # true or false. </w:t>
+      </w:r>
+      <w:proofErr w:type="gramStart"/>
+      <w:r>
+        <w:rPr>
+          <w:rFonts w:ascii="Courier New" w:eastAsia="Times New Roman" w:hAnsi="Courier New" w:cs="Courier New"/>
+          <w:color w:val="212529"/>
+          <w:sz w:val="20"/>
+        </w:rPr>
+        <w:t>default</w:t>
+      </w:r>
+      <w:proofErr w:type="gramEnd"/>
+      <w:r>
+        <w:rPr>
+          <w:rFonts w:ascii="Courier New" w:eastAsia="Times New Roman" w:hAnsi="Courier New" w:cs="Courier New"/>
+          <w:color w:val="212529"/>
+          <w:sz w:val="20"/>
+        </w:rPr>
+        <w:t>: false.</w:t>
+      </w:r>
+    </w:p>
+    <w:p>
+      <w:pPr>
+        <w:shd w:val="clear" w:color="auto" w:fill="EFEFEF"/>
+        <w:tabs>
+          <w:tab w:val="left" w:pos="916"/>
+          <w:tab w:val="left" w:pos="1832"/>
+          <w:tab w:val="left" w:pos="2748"/>
+          <w:tab w:val="left" w:pos="3664"/>
+          <w:tab w:val="left" w:pos="4580"/>
+          <w:tab w:val="left" w:pos="5496"/>
+          <w:tab w:val="left" w:pos="6412"/>
+          <w:tab w:val="left" w:pos="7328"/>
+          <w:tab w:val="left" w:pos="8244"/>
+          <w:tab w:val="left" w:pos="9160"/>
+          <w:tab w:val="left" w:pos="10076"/>
+          <w:tab w:val="left" w:pos="10992"/>
+          <w:tab w:val="left" w:pos="11908"/>
+          <w:tab w:val="left" w:pos="12824"/>
+          <w:tab w:val="left" w:pos="13740"/>
+          <w:tab w:val="left" w:pos="14656"/>
+        </w:tabs>
+        <w:spacing w:after="0" w:line="240" w:lineRule="auto"/>
+        <w:rPr>
+          <w:rFonts w:ascii="Courier New" w:eastAsia="Times New Roman" w:hAnsi="Courier New" w:cs="Courier New"/>
+          <w:color w:val="212529"/>
+          <w:sz w:val="20"/>
+        </w:rPr>
+      </w:pPr>
+      <w:proofErr w:type="spellStart"/>
+      <w:r>
+        <w:rPr>
+          <w:rFonts w:ascii="Courier New" w:eastAsia="Times New Roman" w:hAnsi="Courier New" w:cs="Courier New"/>
+          <w:color w:val="212529"/>
+          <w:sz w:val="20"/>
+        </w:rPr>
+        <w:t>cucumber.features</w:t>
+      </w:r>
+      <w:proofErr w:type="spellEnd"/>
+      <w:r>
+        <w:rPr>
+          <w:rFonts w:ascii="Courier New" w:eastAsia="Times New Roman" w:hAnsi="Courier New" w:cs="Courier New"/>
+          <w:color w:val="212529"/>
+          <w:sz w:val="20"/>
+        </w:rPr>
+        <w:t xml:space="preserve">=              # command separated paths to feature files. </w:t>
+      </w:r>
+      <w:proofErr w:type="gramStart"/>
+      <w:r>
+        <w:rPr>
+          <w:rFonts w:ascii="Courier New" w:eastAsia="Times New Roman" w:hAnsi="Courier New" w:cs="Courier New"/>
+          <w:color w:val="212529"/>
+          <w:sz w:val="20"/>
+        </w:rPr>
+        <w:t>example</w:t>
+      </w:r>
+      <w:proofErr w:type="gramEnd"/>
+      <w:r>
+        <w:rPr>
+          <w:rFonts w:ascii="Courier New" w:eastAsia="Times New Roman" w:hAnsi="Courier New" w:cs="Courier New"/>
+          <w:color w:val="212529"/>
+          <w:sz w:val="20"/>
+        </w:rPr>
+        <w:t>: path/</w:t>
+      </w:r>
+      <w:proofErr w:type="spellStart"/>
+      <w:r>
+        <w:rPr>
+          <w:rFonts w:ascii="Courier New" w:eastAsia="Times New Roman" w:hAnsi="Courier New" w:cs="Courier New"/>
+          <w:color w:val="212529"/>
+          <w:sz w:val="20"/>
+        </w:rPr>
+        <w:t>to</w:t>
+      </w:r>
+      <w:proofErr w:type="spellEnd"/>
+      <w:r>
+        <w:rPr>
+          <w:rFonts w:ascii="Courier New" w:eastAsia="Times New Roman" w:hAnsi="Courier New" w:cs="Courier New"/>
+          <w:color w:val="212529"/>
+          <w:sz w:val="20"/>
+        </w:rPr>
+        <w:t>/</w:t>
+      </w:r>
+      <w:proofErr w:type="spellStart"/>
+      <w:r>
+        <w:rPr>
+          <w:rFonts w:ascii="Courier New" w:eastAsia="Times New Roman" w:hAnsi="Courier New" w:cs="Courier New"/>
+          <w:color w:val="212529"/>
+          <w:sz w:val="20"/>
+        </w:rPr>
+        <w:t>example.feature</w:t>
+      </w:r>
+      <w:proofErr w:type="spellEnd"/>
+      <w:r>
+        <w:rPr>
+          <w:rFonts w:ascii="Courier New" w:eastAsia="Times New Roman" w:hAnsi="Courier New" w:cs="Courier New"/>
+          <w:color w:val="212529"/>
+          <w:sz w:val="20"/>
+        </w:rPr>
+        <w:t>, path/</w:t>
+      </w:r>
+      <w:proofErr w:type="spellStart"/>
+      <w:r>
+        <w:rPr>
+          <w:rFonts w:ascii="Courier New" w:eastAsia="Times New Roman" w:hAnsi="Courier New" w:cs="Courier New"/>
+          <w:color w:val="212529"/>
+          <w:sz w:val="20"/>
+        </w:rPr>
+        <w:t>to</w:t>
+      </w:r>
+      <w:proofErr w:type="spellEnd"/>
+      <w:r>
+        <w:rPr>
+          <w:rFonts w:ascii="Courier New" w:eastAsia="Times New Roman" w:hAnsi="Courier New" w:cs="Courier New"/>
+          <w:color w:val="212529"/>
+          <w:sz w:val="20"/>
+        </w:rPr>
+        <w:t>/</w:t>
+      </w:r>
+      <w:proofErr w:type="spellStart"/>
+      <w:r>
+        <w:rPr>
+          <w:rFonts w:ascii="Courier New" w:eastAsia="Times New Roman" w:hAnsi="Courier New" w:cs="Courier New"/>
+          <w:color w:val="212529"/>
+          <w:sz w:val="20"/>
+        </w:rPr>
+        <w:t>other.feature</w:t>
+      </w:r>
+      <w:proofErr w:type="spellEnd"/>
+      <w:r>
+        <w:rPr>
+          <w:rFonts w:ascii="Courier New" w:eastAsia="Times New Roman" w:hAnsi="Courier New" w:cs="Courier New"/>
+          <w:color w:val="212529"/>
+          <w:sz w:val="20"/>
+        </w:rPr>
+        <w:t xml:space="preserve">  </w:t>
+      </w:r>
+    </w:p>
+    <w:p>
+      <w:pPr>
+        <w:shd w:val="clear" w:color="auto" w:fill="EFEFEF"/>
+        <w:tabs>
+          <w:tab w:val="left" w:pos="916"/>
+          <w:tab w:val="left" w:pos="1832"/>
+          <w:tab w:val="left" w:pos="2748"/>
+          <w:tab w:val="left" w:pos="3664"/>
+          <w:tab w:val="left" w:pos="4580"/>
+          <w:tab w:val="left" w:pos="5496"/>
+          <w:tab w:val="left" w:pos="6412"/>
+          <w:tab w:val="left" w:pos="7328"/>
+          <w:tab w:val="left" w:pos="8244"/>
+          <w:tab w:val="left" w:pos="9160"/>
+          <w:tab w:val="left" w:pos="10076"/>
+          <w:tab w:val="left" w:pos="10992"/>
+          <w:tab w:val="left" w:pos="11908"/>
+          <w:tab w:val="left" w:pos="12824"/>
+          <w:tab w:val="left" w:pos="13740"/>
+          <w:tab w:val="left" w:pos="14656"/>
+        </w:tabs>
+        <w:spacing w:after="0" w:line="240" w:lineRule="auto"/>
+        <w:rPr>
+          <w:rFonts w:ascii="Courier New" w:eastAsia="Times New Roman" w:hAnsi="Courier New" w:cs="Courier New"/>
+          <w:color w:val="212529"/>
+          <w:sz w:val="20"/>
+        </w:rPr>
+      </w:pPr>
+      <w:r>
+        <w:rPr>
+          <w:rFonts w:ascii="Courier New" w:eastAsia="Times New Roman" w:hAnsi="Courier New" w:cs="Courier New"/>
+          <w:color w:val="212529"/>
+          <w:sz w:val="20"/>
+        </w:rPr>
+        <w:t xml:space="preserve">cucumber.filter.name=           # </w:t>
+      </w:r>
+      <w:proofErr w:type="spellStart"/>
+      <w:r>
+        <w:rPr>
+          <w:rFonts w:ascii="Courier New" w:eastAsia="Times New Roman" w:hAnsi="Courier New" w:cs="Courier New"/>
+          <w:color w:val="212529"/>
+          <w:sz w:val="20"/>
+        </w:rPr>
+        <w:t>regex</w:t>
+      </w:r>
+      <w:proofErr w:type="spellEnd"/>
+      <w:r>
+        <w:rPr>
+          <w:rFonts w:ascii="Courier New" w:eastAsia="Times New Roman" w:hAnsi="Courier New" w:cs="Courier New"/>
+          <w:color w:val="212529"/>
+          <w:sz w:val="20"/>
+        </w:rPr>
+        <w:t xml:space="preserve">. </w:t>
+      </w:r>
+      <w:proofErr w:type="gramStart"/>
+      <w:r>
+        <w:rPr>
+          <w:rFonts w:ascii="Courier New" w:eastAsia="Times New Roman" w:hAnsi="Courier New" w:cs="Courier New"/>
+          <w:color w:val="212529"/>
+          <w:sz w:val="20"/>
+        </w:rPr>
+        <w:t>example</w:t>
+      </w:r>
+      <w:proofErr w:type="gramEnd"/>
+      <w:r>
+        <w:rPr>
+          <w:rFonts w:ascii="Courier New" w:eastAsia="Times New Roman" w:hAnsi="Courier New" w:cs="Courier New"/>
+          <w:color w:val="212529"/>
+          <w:sz w:val="20"/>
+        </w:rPr>
+        <w:t>: .*Hello.*</w:t>
+      </w:r>
+    </w:p>
+    <w:p>
+      <w:pPr>
+        <w:shd w:val="clear" w:color="auto" w:fill="EFEFEF"/>
+        <w:tabs>
+          <w:tab w:val="left" w:pos="916"/>
+          <w:tab w:val="left" w:pos="1832"/>
+          <w:tab w:val="left" w:pos="2748"/>
+          <w:tab w:val="left" w:pos="3664"/>
+          <w:tab w:val="left" w:pos="4580"/>
+          <w:tab w:val="left" w:pos="5496"/>
+          <w:tab w:val="left" w:pos="6412"/>
+          <w:tab w:val="left" w:pos="7328"/>
+          <w:tab w:val="left" w:pos="8244"/>
+          <w:tab w:val="left" w:pos="9160"/>
+          <w:tab w:val="left" w:pos="10076"/>
+          <w:tab w:val="left" w:pos="10992"/>
+          <w:tab w:val="left" w:pos="11908"/>
+          <w:tab w:val="left" w:pos="12824"/>
+          <w:tab w:val="left" w:pos="13740"/>
+          <w:tab w:val="left" w:pos="14656"/>
+        </w:tabs>
+        <w:spacing w:after="0" w:line="240" w:lineRule="auto"/>
+        <w:rPr>
+          <w:rFonts w:ascii="Courier New" w:eastAsia="Times New Roman" w:hAnsi="Courier New" w:cs="Courier New"/>
+          <w:color w:val="212529"/>
+          <w:sz w:val="20"/>
+        </w:rPr>
+      </w:pPr>
+      <w:proofErr w:type="spellStart"/>
+      <w:r>
+        <w:rPr>
+          <w:rFonts w:ascii="Courier New" w:eastAsia="Times New Roman" w:hAnsi="Courier New" w:cs="Courier New"/>
+          <w:color w:val="212529"/>
+          <w:sz w:val="20"/>
+        </w:rPr>
+        <w:t>cucumber.filter.tags</w:t>
+      </w:r>
+      <w:proofErr w:type="spellEnd"/>
+      <w:r>
+        <w:rPr>
+          <w:rFonts w:ascii="Courier New" w:eastAsia="Times New Roman" w:hAnsi="Courier New" w:cs="Courier New"/>
+          <w:color w:val="212529"/>
+          <w:sz w:val="20"/>
+        </w:rPr>
+        <w:t xml:space="preserve">=           # tag expression. </w:t>
+      </w:r>
+      <w:proofErr w:type="gramStart"/>
+      <w:r>
+        <w:rPr>
+          <w:rFonts w:ascii="Courier New" w:eastAsia="Times New Roman" w:hAnsi="Courier New" w:cs="Courier New"/>
+          <w:color w:val="212529"/>
+          <w:sz w:val="20"/>
+        </w:rPr>
+        <w:t>example</w:t>
+      </w:r>
+      <w:proofErr w:type="gramEnd"/>
+      <w:r>
+        <w:rPr>
+          <w:rFonts w:ascii="Courier New" w:eastAsia="Times New Roman" w:hAnsi="Courier New" w:cs="Courier New"/>
+          <w:color w:val="212529"/>
+          <w:sz w:val="20"/>
+        </w:rPr>
+        <w:t xml:space="preserve">: @smoke and not @slow </w:t>
+      </w:r>
+    </w:p>
+    <w:p>
+      <w:pPr>
+        <w:shd w:val="clear" w:color="auto" w:fill="EFEFEF"/>
+        <w:tabs>
+          <w:tab w:val="left" w:pos="916"/>
+          <w:tab w:val="left" w:pos="1832"/>
+          <w:tab w:val="left" w:pos="2748"/>
+          <w:tab w:val="left" w:pos="3664"/>
+          <w:tab w:val="left" w:pos="4580"/>
+          <w:tab w:val="left" w:pos="5496"/>
+          <w:tab w:val="left" w:pos="6412"/>
+          <w:tab w:val="left" w:pos="7328"/>
+          <w:tab w:val="left" w:pos="8244"/>
+          <w:tab w:val="left" w:pos="9160"/>
+          <w:tab w:val="left" w:pos="10076"/>
+          <w:tab w:val="left" w:pos="10992"/>
+          <w:tab w:val="left" w:pos="11908"/>
+          <w:tab w:val="left" w:pos="12824"/>
+          <w:tab w:val="left" w:pos="13740"/>
+          <w:tab w:val="left" w:pos="14656"/>
+        </w:tabs>
+        <w:spacing w:after="0" w:line="240" w:lineRule="auto"/>
+        <w:rPr>
+          <w:rFonts w:ascii="Courier New" w:eastAsia="Times New Roman" w:hAnsi="Courier New" w:cs="Courier New"/>
+          <w:color w:val="212529"/>
+          <w:sz w:val="20"/>
+        </w:rPr>
+      </w:pPr>
+      <w:proofErr w:type="spellStart"/>
+      <w:r>
+        <w:rPr>
+          <w:rFonts w:ascii="Courier New" w:eastAsia="Times New Roman" w:hAnsi="Courier New" w:cs="Courier New"/>
+          <w:color w:val="212529"/>
+          <w:sz w:val="20"/>
+        </w:rPr>
+        <w:t>cucumber.glue</w:t>
+      </w:r>
+      <w:proofErr w:type="spellEnd"/>
+      <w:r>
+        <w:rPr>
+          <w:rFonts w:ascii="Courier New" w:eastAsia="Times New Roman" w:hAnsi="Courier New" w:cs="Courier New"/>
+          <w:color w:val="212529"/>
+          <w:sz w:val="20"/>
+        </w:rPr>
+        <w:t xml:space="preserve">=                  # comma separated package names. </w:t>
+      </w:r>
+      <w:proofErr w:type="gramStart"/>
+      <w:r>
+        <w:rPr>
+          <w:rFonts w:ascii="Courier New" w:eastAsia="Times New Roman" w:hAnsi="Courier New" w:cs="Courier New"/>
+          <w:color w:val="212529"/>
+          <w:sz w:val="20"/>
+        </w:rPr>
+        <w:t>example</w:t>
+      </w:r>
+      <w:proofErr w:type="gramEnd"/>
+      <w:r>
+        <w:rPr>
+          <w:rFonts w:ascii="Courier New" w:eastAsia="Times New Roman" w:hAnsi="Courier New" w:cs="Courier New"/>
+          <w:color w:val="212529"/>
+          <w:sz w:val="20"/>
+        </w:rPr>
+        <w:t xml:space="preserve">: </w:t>
+      </w:r>
+      <w:proofErr w:type="spellStart"/>
+      <w:r>
+        <w:rPr>
+          <w:rFonts w:ascii="Courier New" w:eastAsia="Times New Roman" w:hAnsi="Courier New" w:cs="Courier New"/>
+          <w:color w:val="212529"/>
+          <w:sz w:val="20"/>
+        </w:rPr>
+        <w:t>com.example.glue</w:t>
+      </w:r>
+      <w:proofErr w:type="spellEnd"/>
+      <w:r>
+        <w:rPr>
+          <w:rFonts w:ascii="Courier New" w:eastAsia="Times New Roman" w:hAnsi="Courier New" w:cs="Courier New"/>
+          <w:color w:val="212529"/>
+          <w:sz w:val="20"/>
+        </w:rPr>
+        <w:t xml:space="preserve">  </w:t>
+      </w:r>
+    </w:p>
+    <w:p>
+      <w:pPr>
+        <w:shd w:val="clear" w:color="auto" w:fill="EFEFEF"/>
+        <w:tabs>
+          <w:tab w:val="left" w:pos="916"/>
+          <w:tab w:val="left" w:pos="1832"/>
+          <w:tab w:val="left" w:pos="2748"/>
+          <w:tab w:val="left" w:pos="3664"/>
+          <w:tab w:val="left" w:pos="4580"/>
+          <w:tab w:val="left" w:pos="5496"/>
+          <w:tab w:val="left" w:pos="6412"/>
+          <w:tab w:val="left" w:pos="7328"/>
+          <w:tab w:val="left" w:pos="8244"/>
+          <w:tab w:val="left" w:pos="9160"/>
+          <w:tab w:val="left" w:pos="10076"/>
+          <w:tab w:val="left" w:pos="10992"/>
+          <w:tab w:val="left" w:pos="11908"/>
+          <w:tab w:val="left" w:pos="12824"/>
+          <w:tab w:val="left" w:pos="13740"/>
+          <w:tab w:val="left" w:pos="14656"/>
+        </w:tabs>
+        <w:spacing w:after="0" w:line="240" w:lineRule="auto"/>
+        <w:rPr>
+          <w:rFonts w:ascii="Courier New" w:eastAsia="Times New Roman" w:hAnsi="Courier New" w:cs="Courier New"/>
+          <w:color w:val="212529"/>
+          <w:sz w:val="20"/>
+        </w:rPr>
+      </w:pPr>
+      <w:proofErr w:type="spellStart"/>
+      <w:r>
+        <w:rPr>
+          <w:rFonts w:ascii="Courier New" w:eastAsia="Times New Roman" w:hAnsi="Courier New" w:cs="Courier New"/>
+          <w:color w:val="212529"/>
+          <w:sz w:val="20"/>
+        </w:rPr>
+        <w:t>cucumber.plugin</w:t>
+      </w:r>
+      <w:proofErr w:type="spellEnd"/>
+      <w:r>
+        <w:rPr>
+          <w:rFonts w:ascii="Courier New" w:eastAsia="Times New Roman" w:hAnsi="Courier New" w:cs="Courier New"/>
+          <w:color w:val="212529"/>
+          <w:sz w:val="20"/>
+        </w:rPr>
+        <w:t xml:space="preserve">=                # comma separated </w:t>
+      </w:r>
+      <w:proofErr w:type="spellStart"/>
+      <w:r>
+        <w:rPr>
+          <w:rFonts w:ascii="Courier New" w:eastAsia="Times New Roman" w:hAnsi="Courier New" w:cs="Courier New"/>
+          <w:color w:val="212529"/>
+          <w:sz w:val="20"/>
+        </w:rPr>
+        <w:t>plugin</w:t>
+      </w:r>
+      <w:proofErr w:type="spellEnd"/>
+      <w:r>
+        <w:rPr>
+          <w:rFonts w:ascii="Courier New" w:eastAsia="Times New Roman" w:hAnsi="Courier New" w:cs="Courier New"/>
+          <w:color w:val="212529"/>
+          <w:sz w:val="20"/>
+        </w:rPr>
+        <w:t xml:space="preserve"> strings. </w:t>
+      </w:r>
+      <w:proofErr w:type="gramStart"/>
+      <w:r>
+        <w:rPr>
+          <w:rFonts w:ascii="Courier New" w:eastAsia="Times New Roman" w:hAnsi="Courier New" w:cs="Courier New"/>
+          <w:color w:val="212529"/>
+          <w:sz w:val="20"/>
+        </w:rPr>
+        <w:t>example</w:t>
+      </w:r>
+      <w:proofErr w:type="gramEnd"/>
+      <w:r>
+        <w:rPr>
+          <w:rFonts w:ascii="Courier New" w:eastAsia="Times New Roman" w:hAnsi="Courier New" w:cs="Courier New"/>
+          <w:color w:val="212529"/>
+          <w:sz w:val="20"/>
+        </w:rPr>
+        <w:t xml:space="preserve">: pretty, </w:t>
+      </w:r>
+      <w:proofErr w:type="spellStart"/>
+      <w:r>
+        <w:rPr>
+          <w:rFonts w:ascii="Courier New" w:eastAsia="Times New Roman" w:hAnsi="Courier New" w:cs="Courier New"/>
+          <w:color w:val="212529"/>
+          <w:sz w:val="20"/>
+        </w:rPr>
+        <w:t>json:path</w:t>
+      </w:r>
+      <w:proofErr w:type="spellEnd"/>
+      <w:r>
+        <w:rPr>
+          <w:rFonts w:ascii="Courier New" w:eastAsia="Times New Roman" w:hAnsi="Courier New" w:cs="Courier New"/>
+          <w:color w:val="212529"/>
+          <w:sz w:val="20"/>
+        </w:rPr>
+        <w:t>/</w:t>
+      </w:r>
+      <w:proofErr w:type="spellStart"/>
+      <w:r>
+        <w:rPr>
+          <w:rFonts w:ascii="Courier New" w:eastAsia="Times New Roman" w:hAnsi="Courier New" w:cs="Courier New"/>
+          <w:color w:val="212529"/>
+          <w:sz w:val="20"/>
+        </w:rPr>
+        <w:t>to</w:t>
+      </w:r>
+      <w:proofErr w:type="spellEnd"/>
+      <w:r>
+        <w:rPr>
+          <w:rFonts w:ascii="Courier New" w:eastAsia="Times New Roman" w:hAnsi="Courier New" w:cs="Courier New"/>
+          <w:color w:val="212529"/>
+          <w:sz w:val="20"/>
+        </w:rPr>
+        <w:t>/</w:t>
+      </w:r>
+      <w:proofErr w:type="spellStart"/>
+      <w:r>
+        <w:rPr>
+          <w:rFonts w:ascii="Courier New" w:eastAsia="Times New Roman" w:hAnsi="Courier New" w:cs="Courier New"/>
+          <w:color w:val="212529"/>
+          <w:sz w:val="20"/>
+        </w:rPr>
+        <w:t>report.json</w:t>
+      </w:r>
+      <w:proofErr w:type="spellEnd"/>
+    </w:p>
+    <w:p>
+      <w:pPr>
+        <w:shd w:val="clear" w:color="auto" w:fill="EFEFEF"/>
+        <w:tabs>
+          <w:tab w:val="left" w:pos="916"/>
+          <w:tab w:val="left" w:pos="1832"/>
+          <w:tab w:val="left" w:pos="2748"/>
+          <w:tab w:val="left" w:pos="3664"/>
+          <w:tab w:val="left" w:pos="4580"/>
+          <w:tab w:val="left" w:pos="5496"/>
+          <w:tab w:val="left" w:pos="6412"/>
+          <w:tab w:val="left" w:pos="7328"/>
+          <w:tab w:val="left" w:pos="8244"/>
+          <w:tab w:val="left" w:pos="9160"/>
+          <w:tab w:val="left" w:pos="10076"/>
+          <w:tab w:val="left" w:pos="10992"/>
+          <w:tab w:val="left" w:pos="11908"/>
+          <w:tab w:val="left" w:pos="12824"/>
+          <w:tab w:val="left" w:pos="13740"/>
+          <w:tab w:val="left" w:pos="14656"/>
+        </w:tabs>
+        <w:spacing w:after="0" w:line="240" w:lineRule="auto"/>
+        <w:rPr>
+          <w:rFonts w:ascii="Courier New" w:eastAsia="Times New Roman" w:hAnsi="Courier New" w:cs="Courier New"/>
+          <w:color w:val="212529"/>
+          <w:sz w:val="20"/>
+        </w:rPr>
+      </w:pPr>
+      <w:proofErr w:type="spellStart"/>
+      <w:proofErr w:type="gramStart"/>
+      <w:r>
+        <w:rPr>
+          <w:rFonts w:ascii="Courier New" w:eastAsia="Times New Roman" w:hAnsi="Courier New" w:cs="Courier New"/>
+          <w:color w:val="212529"/>
+          <w:sz w:val="20"/>
+        </w:rPr>
+        <w:t>cucumber.object</w:t>
+      </w:r>
+      <w:proofErr w:type="spellEnd"/>
+      <w:r>
+        <w:rPr>
+          <w:rFonts w:ascii="Courier New" w:eastAsia="Times New Roman" w:hAnsi="Courier New" w:cs="Courier New"/>
+          <w:color w:val="212529"/>
+          <w:sz w:val="20"/>
+        </w:rPr>
+        <w:t>-factory</w:t>
+      </w:r>
+      <w:proofErr w:type="gramEnd"/>
+      <w:r>
+        <w:rPr>
+          <w:rFonts w:ascii="Courier New" w:eastAsia="Times New Roman" w:hAnsi="Courier New" w:cs="Courier New"/>
+          <w:color w:val="212529"/>
+          <w:sz w:val="20"/>
+        </w:rPr>
+        <w:t xml:space="preserve">=        # object factory class name. </w:t>
+      </w:r>
+      <w:proofErr w:type="gramStart"/>
+      <w:r>
+        <w:rPr>
+          <w:rFonts w:ascii="Courier New" w:eastAsia="Times New Roman" w:hAnsi="Courier New" w:cs="Courier New"/>
+          <w:color w:val="212529"/>
+          <w:sz w:val="20"/>
+        </w:rPr>
+        <w:t>example</w:t>
+      </w:r>
+      <w:proofErr w:type="gramEnd"/>
+      <w:r>
+        <w:rPr>
+          <w:rFonts w:ascii="Courier New" w:eastAsia="Times New Roman" w:hAnsi="Courier New" w:cs="Courier New"/>
+          <w:color w:val="212529"/>
+          <w:sz w:val="20"/>
+        </w:rPr>
+        <w:t xml:space="preserve">: </w:t>
+      </w:r>
+      <w:proofErr w:type="spellStart"/>
+      <w:r>
+        <w:rPr>
+          <w:rFonts w:ascii="Courier New" w:eastAsia="Times New Roman" w:hAnsi="Courier New" w:cs="Courier New"/>
+          <w:color w:val="212529"/>
+          <w:sz w:val="20"/>
+        </w:rPr>
+        <w:t>com.example.MyObjectFactory</w:t>
+      </w:r>
+      <w:proofErr w:type="spellEnd"/>
+    </w:p>
+    <w:p>
+      <w:pPr>
+        <w:shd w:val="clear" w:color="auto" w:fill="EFEFEF"/>
+        <w:tabs>
+          <w:tab w:val="left" w:pos="916"/>
+          <w:tab w:val="left" w:pos="1832"/>
+          <w:tab w:val="left" w:pos="2748"/>
+          <w:tab w:val="left" w:pos="3664"/>
+          <w:tab w:val="left" w:pos="4580"/>
+          <w:tab w:val="left" w:pos="5496"/>
+          <w:tab w:val="left" w:pos="6412"/>
+          <w:tab w:val="left" w:pos="7328"/>
+          <w:tab w:val="left" w:pos="8244"/>
+          <w:tab w:val="left" w:pos="9160"/>
+          <w:tab w:val="left" w:pos="10076"/>
+          <w:tab w:val="left" w:pos="10992"/>
+          <w:tab w:val="left" w:pos="11908"/>
+          <w:tab w:val="left" w:pos="12824"/>
+          <w:tab w:val="left" w:pos="13740"/>
+          <w:tab w:val="left" w:pos="14656"/>
+        </w:tabs>
+        <w:spacing w:after="0" w:line="240" w:lineRule="auto"/>
+        <w:rPr>
+          <w:rFonts w:ascii="Courier New" w:eastAsia="Times New Roman" w:hAnsi="Courier New" w:cs="Courier New"/>
+          <w:color w:val="212529"/>
+          <w:sz w:val="12"/>
+          <w:szCs w:val="12"/>
+        </w:rPr>
+      </w:pPr>
+      <w:proofErr w:type="spellStart"/>
+      <w:proofErr w:type="gramStart"/>
+      <w:r>
+        <w:rPr>
+          <w:rFonts w:ascii="Courier New" w:eastAsia="Times New Roman" w:hAnsi="Courier New" w:cs="Courier New"/>
+          <w:color w:val="212529"/>
+          <w:sz w:val="20"/>
+        </w:rPr>
+        <w:t>cucumber.snippet</w:t>
+      </w:r>
+      <w:proofErr w:type="spellEnd"/>
+      <w:r>
+        <w:rPr>
+          <w:rFonts w:ascii="Courier New" w:eastAsia="Times New Roman" w:hAnsi="Courier New" w:cs="Courier New"/>
+          <w:color w:val="212529"/>
+          <w:sz w:val="20"/>
+        </w:rPr>
+        <w:t>-type</w:t>
+      </w:r>
+      <w:proofErr w:type="gramEnd"/>
+      <w:r>
+        <w:rPr>
+          <w:rFonts w:ascii="Courier New" w:eastAsia="Times New Roman" w:hAnsi="Courier New" w:cs="Courier New"/>
+          <w:color w:val="212529"/>
+          <w:sz w:val="20"/>
+        </w:rPr>
+        <w:t xml:space="preserve">=          # underscore or </w:t>
+      </w:r>
+      <w:proofErr w:type="spellStart"/>
+      <w:r>
+        <w:rPr>
+          <w:rFonts w:ascii="Courier New" w:eastAsia="Times New Roman" w:hAnsi="Courier New" w:cs="Courier New"/>
+          <w:color w:val="212529"/>
+          <w:sz w:val="20"/>
+        </w:rPr>
+        <w:t>camelcase</w:t>
+      </w:r>
+      <w:proofErr w:type="spellEnd"/>
+      <w:r>
+        <w:rPr>
+          <w:rFonts w:ascii="Courier New" w:eastAsia="Times New Roman" w:hAnsi="Courier New" w:cs="Courier New"/>
+          <w:color w:val="212529"/>
+          <w:sz w:val="20"/>
+        </w:rPr>
+        <w:t xml:space="preserve">. </w:t>
+      </w:r>
+      <w:proofErr w:type="gramStart"/>
+      <w:r>
+        <w:rPr>
+          <w:rFonts w:ascii="Courier New" w:eastAsia="Times New Roman" w:hAnsi="Courier New" w:cs="Courier New"/>
+          <w:color w:val="212529"/>
+          <w:sz w:val="20"/>
+        </w:rPr>
+        <w:t>default</w:t>
+      </w:r>
+      <w:proofErr w:type="gramEnd"/>
+      <w:r>
+        <w:rPr>
+          <w:rFonts w:ascii="Courier New" w:eastAsia="Times New Roman" w:hAnsi="Courier New" w:cs="Courier New"/>
+          <w:color w:val="212529"/>
+          <w:sz w:val="20"/>
+        </w:rPr>
+        <w:t>: underscore</w:t>
+      </w:r>
+    </w:p>
+    <w:p/>
+    <w:p>
+      <w:pPr>
+        <w:pBdr>
+          <w:bottom w:val="single" w:sz="6" w:space="1" w:color="auto"/>
+        </w:pBdr>
+      </w:pPr>
+      <w:r>
+        <w:t>Capturing Screenshot</w:t>
+      </w:r>
+    </w:p>
+    <w:p>
+      <w:r>
+        <w:rPr>
+          <w:noProof/>
+        </w:rPr>
+        <w:drawing>
+          <wp:inline distT="0" distB="0" distL="0" distR="0">
+            <wp:extent cx="5943600" cy="2097226"/>
+            <wp:effectExtent l="19050" t="0" r="0" b="0"/>
+            <wp:docPr id="25" name="Picture 25"/>
+            <wp:cNvGraphicFramePr>
+              <a:graphicFrameLocks xmlns:a="http://schemas.openxmlformats.org/drawingml/2006/main" noChangeAspect="1"/>
+            </wp:cNvGraphicFramePr>
+            <a:graphic xmlns:a="http://schemas.openxmlformats.org/drawingml/2006/main">
+              <a:graphicData uri="http://schemas.openxmlformats.org/drawingml/2006/picture">
+                <pic:pic xmlns:pic="http://schemas.openxmlformats.org/drawingml/2006/picture">
+                  <pic:nvPicPr>
+                    <pic:cNvPr id="0" name="Picture 25"/>
+                    <pic:cNvPicPr>
+                      <a:picLocks noChangeAspect="1" noChangeArrowheads="1"/>
+                    </pic:cNvPicPr>
+                  </pic:nvPicPr>
+                  <pic:blipFill>
+                    <a:blip r:embed="rId20"/>
+                    <a:srcRect/>
+                    <a:stretch>
+                      <a:fillRect/>
+                    </a:stretch>
+                  </pic:blipFill>
+                  <pic:spPr bwMode="auto">
+                    <a:xfrm>
+                      <a:off x="0" y="0"/>
+                      <a:ext cx="5943600" cy="2097226"/>
+                    </a:xfrm>
+                    <a:prstGeom prst="rect">
+                      <a:avLst/>
+                    </a:prstGeom>
+                    <a:noFill/>
+                    <a:ln w="9525">
+                      <a:noFill/>
+                      <a:miter lim="800000"/>
+                      <a:headEnd/>
+                      <a:tailEnd/>
+                    </a:ln>
+                  </pic:spPr>
+                </pic:pic>
+              </a:graphicData>
+            </a:graphic>
+          </wp:inline>
+        </w:drawing>
+      </w:r>
+    </w:p>
+    <w:p/>
+    <w:p>
+      <w:pPr>
+        <w:pBdr>
+          <w:bottom w:val="single" w:sz="6" w:space="1" w:color="auto"/>
+        </w:pBdr>
+      </w:pPr>
+      <w:r>
+        <w:t>Batch file to Execute Tests</w:t>
+      </w:r>
+    </w:p>
+    <w:p>
+      <w:r>
+        <w:rPr>
+          <w:noProof/>
+        </w:rPr>
+        <w:drawing>
+          <wp:inline distT="0" distB="0" distL="0" distR="0">
+            <wp:extent cx="5943600" cy="1227029"/>
+            <wp:effectExtent l="19050" t="0" r="0" b="0"/>
+            <wp:docPr id="22" name="Picture 22"/>
+            <wp:cNvGraphicFramePr>
+              <a:graphicFrameLocks xmlns:a="http://schemas.openxmlformats.org/drawingml/2006/main" noChangeAspect="1"/>
+            </wp:cNvGraphicFramePr>
+            <a:graphic xmlns:a="http://schemas.openxmlformats.org/drawingml/2006/main">
+              <a:graphicData uri="http://schemas.openxmlformats.org/drawingml/2006/picture">
+                <pic:pic xmlns:pic="http://schemas.openxmlformats.org/drawingml/2006/picture">
+                  <pic:nvPicPr>
+                    <pic:cNvPr id="0" name="Picture 22"/>
+                    <pic:cNvPicPr>
+                      <a:picLocks noChangeAspect="1" noChangeArrowheads="1"/>
+                    </pic:cNvPicPr>
+                  </pic:nvPicPr>
+                  <pic:blipFill>
+                    <a:blip r:embed="rId21"/>
+                    <a:srcRect/>
+                    <a:stretch>
+                      <a:fillRect/>
+                    </a:stretch>
+                  </pic:blipFill>
+                  <pic:spPr bwMode="auto">
+                    <a:xfrm>
+                      <a:off x="0" y="0"/>
+                      <a:ext cx="5943600" cy="1227029"/>
+                    </a:xfrm>
+                    <a:prstGeom prst="rect">
+                      <a:avLst/>
+                    </a:prstGeom>
+                    <a:noFill/>
+                    <a:ln w="9525">
+                      <a:noFill/>
+                      <a:miter lim="800000"/>
+                      <a:headEnd/>
+                      <a:tailEnd/>
+                    </a:ln>
+                  </pic:spPr>
+                </pic:pic>
+              </a:graphicData>
+            </a:graphic>
+          </wp:inline>
+        </w:drawing>
+      </w:r>
+    </w:p>
+    <w:p>
+      <w:pPr>
+        <w:pBdr>
+          <w:bottom w:val="single" w:sz="6" w:space="1" w:color="auto"/>
+        </w:pBdr>
+      </w:pPr>
+      <w:r>
+        <w:lastRenderedPageBreak/>
+        <w:t>Jenkins</w:t>
+      </w:r>
+    </w:p>
+    <w:p/>
     <w:p/>
     <w:sectPr>
       <w:pgSz w:w="12240" w:h="15840"/>
@@ -1142,6 +2718,92 @@
     </w:lvl>
   </w:abstractNum>
   <w:abstractNum w:abstractNumId="1">
+    <w:nsid w:val="4AE2093F"/>
+    <w:multiLevelType w:val="hybridMultilevel"/>
+    <w:tmpl w:val="EEE2EAEA"/>
+    <w:lvl w:ilvl="0" w:tplc="0409000F">
+      <w:start w:val="1"/>
+      <w:numFmt w:val="decimal"/>
+      <w:lvlText w:val="%1."/>
+      <w:lvlJc w:val="left"/>
+      <w:pPr>
+        <w:ind w:left="720" w:hanging="360"/>
+      </w:pPr>
+    </w:lvl>
+    <w:lvl w:ilvl="1" w:tplc="04090019" w:tentative="1">
+      <w:start w:val="1"/>
+      <w:numFmt w:val="lowerLetter"/>
+      <w:lvlText w:val="%2."/>
+      <w:lvlJc w:val="left"/>
+      <w:pPr>
+        <w:ind w:left="1440" w:hanging="360"/>
+      </w:pPr>
+    </w:lvl>
+    <w:lvl w:ilvl="2" w:tplc="0409001B" w:tentative="1">
+      <w:start w:val="1"/>
+      <w:numFmt w:val="lowerRoman"/>
+      <w:lvlText w:val="%3."/>
+      <w:lvlJc w:val="right"/>
+      <w:pPr>
+        <w:ind w:left="2160" w:hanging="180"/>
+      </w:pPr>
+    </w:lvl>
+    <w:lvl w:ilvl="3" w:tplc="0409000F" w:tentative="1">
+      <w:start w:val="1"/>
+      <w:numFmt w:val="decimal"/>
+      <w:lvlText w:val="%4."/>
+      <w:lvlJc w:val="left"/>
+      <w:pPr>
+        <w:ind w:left="2880" w:hanging="360"/>
+      </w:pPr>
+    </w:lvl>
+    <w:lvl w:ilvl="4" w:tplc="04090019" w:tentative="1">
+      <w:start w:val="1"/>
+      <w:numFmt w:val="lowerLetter"/>
+      <w:lvlText w:val="%5."/>
+      <w:lvlJc w:val="left"/>
+      <w:pPr>
+        <w:ind w:left="3600" w:hanging="360"/>
+      </w:pPr>
+    </w:lvl>
+    <w:lvl w:ilvl="5" w:tplc="0409001B" w:tentative="1">
+      <w:start w:val="1"/>
+      <w:numFmt w:val="lowerRoman"/>
+      <w:lvlText w:val="%6."/>
+      <w:lvlJc w:val="right"/>
+      <w:pPr>
+        <w:ind w:left="4320" w:hanging="180"/>
+      </w:pPr>
+    </w:lvl>
+    <w:lvl w:ilvl="6" w:tplc="0409000F" w:tentative="1">
+      <w:start w:val="1"/>
+      <w:numFmt w:val="decimal"/>
+      <w:lvlText w:val="%7."/>
+      <w:lvlJc w:val="left"/>
+      <w:pPr>
+        <w:ind w:left="5040" w:hanging="360"/>
+      </w:pPr>
+    </w:lvl>
+    <w:lvl w:ilvl="7" w:tplc="04090019" w:tentative="1">
+      <w:start w:val="1"/>
+      <w:numFmt w:val="lowerLetter"/>
+      <w:lvlText w:val="%8."/>
+      <w:lvlJc w:val="left"/>
+      <w:pPr>
+        <w:ind w:left="5760" w:hanging="360"/>
+      </w:pPr>
+    </w:lvl>
+    <w:lvl w:ilvl="8" w:tplc="0409001B" w:tentative="1">
+      <w:start w:val="1"/>
+      <w:numFmt w:val="lowerRoman"/>
+      <w:lvlText w:val="%9."/>
+      <w:lvlJc w:val="right"/>
+      <w:pPr>
+        <w:ind w:left="6480" w:hanging="180"/>
+      </w:pPr>
+    </w:lvl>
+  </w:abstractNum>
+  <w:abstractNum w:abstractNumId="2">
     <w:nsid w:val="5BA168FF"/>
     <w:multiLevelType w:val="hybridMultilevel"/>
     <w:tmpl w:val="A7608A64"/>
@@ -1227,11 +2889,106 @@
       </w:pPr>
     </w:lvl>
   </w:abstractNum>
+  <w:abstractNum w:abstractNumId="3">
+    <w:nsid w:val="600F7C44"/>
+    <w:multiLevelType w:val="hybridMultilevel"/>
+    <w:tmpl w:val="C32058FC"/>
+    <w:lvl w:ilvl="0" w:tplc="0409000F">
+      <w:start w:val="1"/>
+      <w:numFmt w:val="decimal"/>
+      <w:lvlText w:val="%1."/>
+      <w:lvlJc w:val="left"/>
+      <w:pPr>
+        <w:ind w:left="720" w:hanging="360"/>
+      </w:pPr>
+      <w:rPr>
+        <w:rFonts w:hint="default"/>
+      </w:rPr>
+    </w:lvl>
+    <w:lvl w:ilvl="1" w:tplc="04090019">
+      <w:start w:val="1"/>
+      <w:numFmt w:val="lowerLetter"/>
+      <w:lvlText w:val="%2."/>
+      <w:lvlJc w:val="left"/>
+      <w:pPr>
+        <w:ind w:left="1440" w:hanging="360"/>
+      </w:pPr>
+    </w:lvl>
+    <w:lvl w:ilvl="2" w:tplc="0409001B" w:tentative="1">
+      <w:start w:val="1"/>
+      <w:numFmt w:val="lowerRoman"/>
+      <w:lvlText w:val="%3."/>
+      <w:lvlJc w:val="right"/>
+      <w:pPr>
+        <w:ind w:left="2160" w:hanging="180"/>
+      </w:pPr>
+    </w:lvl>
+    <w:lvl w:ilvl="3" w:tplc="0409000F" w:tentative="1">
+      <w:start w:val="1"/>
+      <w:numFmt w:val="decimal"/>
+      <w:lvlText w:val="%4."/>
+      <w:lvlJc w:val="left"/>
+      <w:pPr>
+        <w:ind w:left="2880" w:hanging="360"/>
+      </w:pPr>
+    </w:lvl>
+    <w:lvl w:ilvl="4" w:tplc="04090019" w:tentative="1">
+      <w:start w:val="1"/>
+      <w:numFmt w:val="lowerLetter"/>
+      <w:lvlText w:val="%5."/>
+      <w:lvlJc w:val="left"/>
+      <w:pPr>
+        <w:ind w:left="3600" w:hanging="360"/>
+      </w:pPr>
+    </w:lvl>
+    <w:lvl w:ilvl="5" w:tplc="0409001B" w:tentative="1">
+      <w:start w:val="1"/>
+      <w:numFmt w:val="lowerRoman"/>
+      <w:lvlText w:val="%6."/>
+      <w:lvlJc w:val="right"/>
+      <w:pPr>
+        <w:ind w:left="4320" w:hanging="180"/>
+      </w:pPr>
+    </w:lvl>
+    <w:lvl w:ilvl="6" w:tplc="0409000F" w:tentative="1">
+      <w:start w:val="1"/>
+      <w:numFmt w:val="decimal"/>
+      <w:lvlText w:val="%7."/>
+      <w:lvlJc w:val="left"/>
+      <w:pPr>
+        <w:ind w:left="5040" w:hanging="360"/>
+      </w:pPr>
+    </w:lvl>
+    <w:lvl w:ilvl="7" w:tplc="04090019" w:tentative="1">
+      <w:start w:val="1"/>
+      <w:numFmt w:val="lowerLetter"/>
+      <w:lvlText w:val="%8."/>
+      <w:lvlJc w:val="left"/>
+      <w:pPr>
+        <w:ind w:left="5760" w:hanging="360"/>
+      </w:pPr>
+    </w:lvl>
+    <w:lvl w:ilvl="8" w:tplc="0409001B" w:tentative="1">
+      <w:start w:val="1"/>
+      <w:numFmt w:val="lowerRoman"/>
+      <w:lvlText w:val="%9."/>
+      <w:lvlJc w:val="right"/>
+      <w:pPr>
+        <w:ind w:left="6480" w:hanging="180"/>
+      </w:pPr>
+    </w:lvl>
+  </w:abstractNum>
   <w:num w:numId="1">
-    <w:abstractNumId w:val="1"/>
+    <w:abstractNumId w:val="2"/>
   </w:num>
   <w:num w:numId="2">
     <w:abstractNumId w:val="0"/>
+  </w:num>
+  <w:num w:numId="3">
+    <w:abstractNumId w:val="1"/>
+  </w:num>
+  <w:num w:numId="4">
+    <w:abstractNumId w:val="3"/>
   </w:num>
 </w:numbering>
 </file>
@@ -1465,6 +3222,78 @@
       <w:ind w:left="720"/>
       <w:contextualSpacing/>
     </w:pPr>
+  </w:style>
+  <w:style w:type="character" w:styleId="Hyperlink">
+    <w:name w:val="Hyperlink"/>
+    <w:basedOn w:val="DefaultParagraphFont"/>
+    <w:uiPriority w:val="99"/>
+    <w:unhideWhenUsed/>
+    <w:rsid w:val="00616966"/>
+    <w:rPr>
+      <w:color w:val="0000FF" w:themeColor="hyperlink"/>
+      <w:u w:val="single"/>
+    </w:rPr>
+  </w:style>
+  <w:style w:type="paragraph" w:styleId="HTMLPreformatted">
+    <w:name w:val="HTML Preformatted"/>
+    <w:basedOn w:val="Normal"/>
+    <w:link w:val="HTMLPreformattedChar"/>
+    <w:uiPriority w:val="99"/>
+    <w:semiHidden/>
+    <w:unhideWhenUsed/>
+    <w:rsid w:val="00407261"/>
+    <w:pPr>
+      <w:tabs>
+        <w:tab w:val="left" w:pos="916"/>
+        <w:tab w:val="left" w:pos="1832"/>
+        <w:tab w:val="left" w:pos="2748"/>
+        <w:tab w:val="left" w:pos="3664"/>
+        <w:tab w:val="left" w:pos="4580"/>
+        <w:tab w:val="left" w:pos="5496"/>
+        <w:tab w:val="left" w:pos="6412"/>
+        <w:tab w:val="left" w:pos="7328"/>
+        <w:tab w:val="left" w:pos="8244"/>
+        <w:tab w:val="left" w:pos="9160"/>
+        <w:tab w:val="left" w:pos="10076"/>
+        <w:tab w:val="left" w:pos="10992"/>
+        <w:tab w:val="left" w:pos="11908"/>
+        <w:tab w:val="left" w:pos="12824"/>
+        <w:tab w:val="left" w:pos="13740"/>
+        <w:tab w:val="left" w:pos="14656"/>
+      </w:tabs>
+      <w:spacing w:after="0" w:line="240" w:lineRule="auto"/>
+    </w:pPr>
+    <w:rPr>
+      <w:rFonts w:ascii="Courier New" w:eastAsia="Times New Roman" w:hAnsi="Courier New" w:cs="Courier New"/>
+      <w:sz w:val="20"/>
+      <w:szCs w:val="20"/>
+    </w:rPr>
+  </w:style>
+  <w:style w:type="character" w:customStyle="1" w:styleId="HTMLPreformattedChar">
+    <w:name w:val="HTML Preformatted Char"/>
+    <w:basedOn w:val="DefaultParagraphFont"/>
+    <w:link w:val="HTMLPreformatted"/>
+    <w:uiPriority w:val="99"/>
+    <w:semiHidden/>
+    <w:rsid w:val="00407261"/>
+    <w:rPr>
+      <w:rFonts w:ascii="Courier New" w:eastAsia="Times New Roman" w:hAnsi="Courier New" w:cs="Courier New"/>
+      <w:sz w:val="20"/>
+      <w:szCs w:val="20"/>
+    </w:rPr>
+  </w:style>
+  <w:style w:type="character" w:styleId="HTMLCode">
+    <w:name w:val="HTML Code"/>
+    <w:basedOn w:val="DefaultParagraphFont"/>
+    <w:uiPriority w:val="99"/>
+    <w:semiHidden/>
+    <w:unhideWhenUsed/>
+    <w:rsid w:val="00407261"/>
+    <w:rPr>
+      <w:rFonts w:ascii="Courier New" w:eastAsia="Times New Roman" w:hAnsi="Courier New" w:cs="Courier New"/>
+      <w:sz w:val="20"/>
+      <w:szCs w:val="20"/>
+    </w:rPr>
   </w:style>
 </w:styles>
 </file>

</xml_diff>